<commit_message>
Plot Cleaning and Regression Table
</commit_message>
<xml_diff>
--- a/Draft/Final Project_Draft1_rev1.docx
+++ b/Draft/Final Project_Draft1_rev1.docx
@@ -1,6 +1,6 @@
 
 <file path=word/document.xml><?xml version="1.0" encoding="utf-8"?>
-<w:document xmlns:wpc="http://schemas.microsoft.com/office/word/2010/wordprocessingCanvas" xmlns:mo="http://schemas.microsoft.com/office/mac/office/2008/main" xmlns:mc="http://schemas.openxmlformats.org/markup-compatibility/2006" xmlns:mv="urn:schemas-microsoft-com:mac:vml" xmlns:o="urn:schemas-microsoft-com:office:office" xmlns:r="http://schemas.openxmlformats.org/officeDocument/2006/relationships" xmlns:m="http://schemas.openxmlformats.org/officeDocument/2006/math" xmlns:v="urn:schemas-microsoft-com:vml" xmlns:wp14="http://schemas.microsoft.com/office/word/2010/wordprocessingDrawing" xmlns:wp="http://schemas.openxmlformats.org/drawingml/2006/wordprocessingDrawing" xmlns:w10="urn:schemas-microsoft-com:office:word" xmlns:w="http://schemas.openxmlformats.org/wordprocessingml/2006/main" xmlns:w14="http://schemas.microsoft.com/office/word/2010/wordml" xmlns:w15="http://schemas.microsoft.com/office/word/2012/wordml" xmlns:wpg="http://schemas.microsoft.com/office/word/2010/wordprocessingGroup" xmlns:wpi="http://schemas.microsoft.com/office/word/2010/wordprocessingInk" xmlns:wne="http://schemas.microsoft.com/office/word/2006/wordml" xmlns:wps="http://schemas.microsoft.com/office/word/2010/wordprocessingShape" mc:Ignorable="w14 w15 wp14">
+<w:document xmlns:wpc="http://schemas.microsoft.com/office/word/2010/wordprocessingCanvas" xmlns:cx="http://schemas.microsoft.com/office/drawing/2014/chartex" xmlns:cx1="http://schemas.microsoft.com/office/drawing/2015/9/8/chartex" xmlns:mc="http://schemas.openxmlformats.org/markup-compatibility/2006" xmlns:o="urn:schemas-microsoft-com:office:office" xmlns:r="http://schemas.openxmlformats.org/officeDocument/2006/relationships" xmlns:m="http://schemas.openxmlformats.org/officeDocument/2006/math" xmlns:v="urn:schemas-microsoft-com:vml" xmlns:wp14="http://schemas.microsoft.com/office/word/2010/wordprocessingDrawing" xmlns:wp="http://schemas.openxmlformats.org/drawingml/2006/wordprocessingDrawing" xmlns:w10="urn:schemas-microsoft-com:office:word" xmlns:w="http://schemas.openxmlformats.org/wordprocessingml/2006/main" xmlns:w14="http://schemas.microsoft.com/office/word/2010/wordml" xmlns:w15="http://schemas.microsoft.com/office/word/2012/wordml" xmlns:w16se="http://schemas.microsoft.com/office/word/2015/wordml/symex" xmlns:wpg="http://schemas.microsoft.com/office/word/2010/wordprocessingGroup" xmlns:wpi="http://schemas.microsoft.com/office/word/2010/wordprocessingInk" xmlns:wne="http://schemas.microsoft.com/office/word/2006/wordml" xmlns:wps="http://schemas.microsoft.com/office/word/2010/wordprocessingShape" mc:Ignorable="w14 w15 w16se wp14">
   <w:body>
     <w:p>
       <w:pPr>
@@ -121,23 +121,13 @@
           <w:szCs w:val="24"/>
         </w:rPr>
       </w:pPr>
-      <w:proofErr w:type="spellStart"/>
-      <w:r>
-        <w:rPr>
-          <w:rFonts w:ascii="Times New Roman" w:hAnsi="Times New Roman" w:cs="Times New Roman"/>
-          <w:sz w:val="24"/>
-          <w:szCs w:val="24"/>
-        </w:rPr>
-        <w:t>Minju</w:t>
-      </w:r>
-      <w:proofErr w:type="spellEnd"/>
-      <w:r>
-        <w:rPr>
-          <w:rFonts w:ascii="Times New Roman" w:hAnsi="Times New Roman" w:cs="Times New Roman"/>
-          <w:sz w:val="24"/>
-          <w:szCs w:val="24"/>
-        </w:rPr>
-        <w:t xml:space="preserve"> Kim</w:t>
+      <w:r>
+        <w:rPr>
+          <w:rFonts w:ascii="Times New Roman" w:hAnsi="Times New Roman" w:cs="Times New Roman"/>
+          <w:sz w:val="24"/>
+          <w:szCs w:val="24"/>
+        </w:rPr>
+        <w:t>Minju Kim</w:t>
       </w:r>
       <w:r>
         <w:rPr>
@@ -789,6 +779,709 @@
         <w:jc w:val="left"/>
         <w:rPr>
           <w:rFonts w:ascii="Times New Roman" w:hAnsi="Times New Roman" w:cs="Times New Roman"/>
+          <w:b/>
+          <w:i/>
+          <w:sz w:val="24"/>
+          <w:szCs w:val="24"/>
+        </w:rPr>
+      </w:pPr>
+      <w:r>
+        <w:rPr>
+          <w:rFonts w:ascii="Times New Roman" w:hAnsi="Times New Roman" w:cs="Times New Roman" w:hint="eastAsia"/>
+          <w:b/>
+          <w:i/>
+          <w:sz w:val="24"/>
+          <w:szCs w:val="24"/>
+        </w:rPr>
+        <w:t xml:space="preserve">Trade and Domestic Elections </w:t>
+      </w:r>
+    </w:p>
+    <w:p>
+      <w:pPr>
+        <w:spacing w:after="0" w:line="480" w:lineRule="auto"/>
+        <w:rPr>
+          <w:rFonts w:ascii="Times New Roman" w:hAnsi="Times New Roman" w:cs="Times New Roman"/>
+          <w:sz w:val="24"/>
+          <w:szCs w:val="24"/>
+        </w:rPr>
+      </w:pPr>
+      <w:r>
+        <w:rPr>
+          <w:rFonts w:ascii="Times New Roman" w:hAnsi="Times New Roman" w:cs="Times New Roman"/>
+          <w:sz w:val="24"/>
+          <w:szCs w:val="24"/>
+        </w:rPr>
+        <w:tab/>
+      </w:r>
+      <w:r>
+        <w:rPr>
+          <w:rFonts w:ascii="Times New Roman" w:hAnsi="Times New Roman" w:cs="Times New Roman"/>
+          <w:sz w:val="24"/>
+          <w:szCs w:val="24"/>
+        </w:rPr>
+        <w:t>While individual trade preferences can be shaped by a variety of factors such as education (</w:t>
+      </w:r>
+      <w:proofErr w:type="spellStart"/>
+      <w:r>
+        <w:rPr>
+          <w:rFonts w:ascii="Times New Roman" w:hAnsi="Times New Roman" w:cs="Times New Roman"/>
+          <w:sz w:val="24"/>
+          <w:szCs w:val="24"/>
+        </w:rPr>
+        <w:t>Hainmueller</w:t>
+      </w:r>
+      <w:proofErr w:type="spellEnd"/>
+      <w:r>
+        <w:rPr>
+          <w:rFonts w:ascii="Times New Roman" w:hAnsi="Times New Roman" w:cs="Times New Roman"/>
+          <w:sz w:val="24"/>
+          <w:szCs w:val="24"/>
+        </w:rPr>
+        <w:t xml:space="preserve"> and </w:t>
+      </w:r>
+      <w:proofErr w:type="spellStart"/>
+      <w:r>
+        <w:rPr>
+          <w:rFonts w:ascii="Times New Roman" w:hAnsi="Times New Roman" w:cs="Times New Roman"/>
+          <w:sz w:val="24"/>
+          <w:szCs w:val="24"/>
+        </w:rPr>
+        <w:t>Hiscox</w:t>
+      </w:r>
+      <w:proofErr w:type="spellEnd"/>
+      <w:r>
+        <w:rPr>
+          <w:rFonts w:ascii="Times New Roman" w:hAnsi="Times New Roman" w:cs="Times New Roman"/>
+          <w:sz w:val="24"/>
+          <w:szCs w:val="24"/>
+        </w:rPr>
+        <w:t xml:space="preserve"> 2006), asset ownership (</w:t>
+      </w:r>
+      <w:proofErr w:type="spellStart"/>
+      <w:r>
+        <w:rPr>
+          <w:rFonts w:ascii="Times New Roman" w:hAnsi="Times New Roman" w:cs="Times New Roman"/>
+          <w:sz w:val="24"/>
+          <w:szCs w:val="24"/>
+        </w:rPr>
+        <w:t>Scheve</w:t>
+      </w:r>
+      <w:proofErr w:type="spellEnd"/>
+      <w:r>
+        <w:rPr>
+          <w:rFonts w:ascii="Times New Roman" w:hAnsi="Times New Roman" w:cs="Times New Roman"/>
+          <w:sz w:val="24"/>
+          <w:szCs w:val="24"/>
+        </w:rPr>
+        <w:t xml:space="preserve"> and Slaughter 2004), and </w:t>
+      </w:r>
+      <w:r>
+        <w:rPr>
+          <w:rFonts w:ascii="Times New Roman" w:hAnsi="Times New Roman" w:cs="Times New Roman"/>
+          <w:sz w:val="24"/>
+          <w:szCs w:val="24"/>
+        </w:rPr>
+        <w:lastRenderedPageBreak/>
+        <w:t xml:space="preserve">job characteristics (Owen and Johnston 2017), less is </w:t>
+      </w:r>
+      <w:r>
+        <w:rPr>
+          <w:rFonts w:ascii="Times New Roman" w:hAnsi="Times New Roman" w:cs="Times New Roman"/>
+          <w:sz w:val="24"/>
+          <w:szCs w:val="24"/>
+        </w:rPr>
+        <w:t>studied</w:t>
+      </w:r>
+      <w:r>
+        <w:rPr>
+          <w:rFonts w:ascii="Times New Roman" w:hAnsi="Times New Roman" w:cs="Times New Roman"/>
+          <w:sz w:val="24"/>
+          <w:szCs w:val="24"/>
+        </w:rPr>
+        <w:t xml:space="preserve"> on how these individual preferences are aggregated at a societal level. A number of recent</w:t>
+      </w:r>
+      <w:r>
+        <w:rPr>
+          <w:rFonts w:ascii="Times New Roman" w:hAnsi="Times New Roman" w:cs="Times New Roman"/>
+          <w:sz w:val="24"/>
+          <w:szCs w:val="24"/>
+        </w:rPr>
+        <w:t xml:space="preserve"> IPE literature casts doubt on the classical voter-driven models of trade policy</w:t>
+      </w:r>
+      <w:r>
+        <w:rPr>
+          <w:rFonts w:ascii="Times New Roman" w:hAnsi="Times New Roman" w:cs="Times New Roman"/>
+          <w:sz w:val="24"/>
+          <w:szCs w:val="24"/>
+        </w:rPr>
+        <w:t xml:space="preserve"> based on complete information</w:t>
+      </w:r>
+      <w:r>
+        <w:rPr>
+          <w:rFonts w:ascii="Times New Roman" w:hAnsi="Times New Roman" w:cs="Times New Roman"/>
+          <w:sz w:val="24"/>
+          <w:szCs w:val="24"/>
+        </w:rPr>
+        <w:t>, pointing out that voter’s knowledge on trade is conditional on high salience of trade policy across all the electorates (</w:t>
+      </w:r>
+      <w:proofErr w:type="spellStart"/>
+      <w:r>
+        <w:rPr>
+          <w:rFonts w:ascii="Times New Roman" w:hAnsi="Times New Roman" w:cs="Times New Roman"/>
+          <w:sz w:val="24"/>
+          <w:szCs w:val="24"/>
+        </w:rPr>
+        <w:t>Guisinger</w:t>
+      </w:r>
+      <w:proofErr w:type="spellEnd"/>
+      <w:r>
+        <w:rPr>
+          <w:rFonts w:ascii="Times New Roman" w:hAnsi="Times New Roman" w:cs="Times New Roman"/>
+          <w:sz w:val="24"/>
+          <w:szCs w:val="24"/>
+        </w:rPr>
+        <w:t xml:space="preserve"> 2009). This intervention has led scholars to pay attention to public opinion o</w:t>
+      </w:r>
+      <w:r>
+        <w:rPr>
+          <w:rFonts w:ascii="Times New Roman" w:hAnsi="Times New Roman" w:cs="Times New Roman"/>
+          <w:sz w:val="24"/>
+          <w:szCs w:val="24"/>
+        </w:rPr>
+        <w:t>f trade policy, namely formation of perception on how the US economy as a whole is affected by trade.</w:t>
+      </w:r>
+      <w:r>
+        <w:rPr>
+          <w:rFonts w:ascii="Times New Roman" w:hAnsi="Times New Roman" w:cs="Times New Roman"/>
+          <w:sz w:val="24"/>
+          <w:szCs w:val="24"/>
+        </w:rPr>
+        <w:t xml:space="preserve"> Psychological factors are known to influence American perception toward international trade, such as o</w:t>
+      </w:r>
+      <w:r>
+        <w:rPr>
+          <w:rFonts w:ascii="Times New Roman" w:hAnsi="Times New Roman" w:cs="Times New Roman"/>
+          <w:sz w:val="24"/>
+          <w:szCs w:val="24"/>
+        </w:rPr>
+        <w:t xml:space="preserve">ut-group hostility (Mansfield and </w:t>
+      </w:r>
+      <w:proofErr w:type="spellStart"/>
+      <w:r>
+        <w:rPr>
+          <w:rFonts w:ascii="Times New Roman" w:hAnsi="Times New Roman" w:cs="Times New Roman"/>
+          <w:sz w:val="24"/>
+          <w:szCs w:val="24"/>
+        </w:rPr>
+        <w:t>Mutz</w:t>
+      </w:r>
+      <w:proofErr w:type="spellEnd"/>
+      <w:r>
+        <w:rPr>
+          <w:rFonts w:ascii="Times New Roman" w:hAnsi="Times New Roman" w:cs="Times New Roman"/>
+          <w:sz w:val="24"/>
+          <w:szCs w:val="24"/>
+        </w:rPr>
+        <w:t xml:space="preserve"> 2009) and in-group favoritism (</w:t>
+      </w:r>
+      <w:proofErr w:type="spellStart"/>
+      <w:r>
+        <w:rPr>
+          <w:rFonts w:ascii="Times New Roman" w:hAnsi="Times New Roman" w:cs="Times New Roman"/>
+          <w:sz w:val="24"/>
+          <w:szCs w:val="24"/>
+        </w:rPr>
+        <w:t>Mutz</w:t>
+      </w:r>
+      <w:proofErr w:type="spellEnd"/>
+      <w:r>
+        <w:rPr>
+          <w:rFonts w:ascii="Times New Roman" w:hAnsi="Times New Roman" w:cs="Times New Roman"/>
+          <w:sz w:val="24"/>
+          <w:szCs w:val="24"/>
+        </w:rPr>
+        <w:t xml:space="preserve"> and Kim 2017</w:t>
+      </w:r>
+      <w:r>
+        <w:rPr>
+          <w:rFonts w:ascii="Times New Roman" w:hAnsi="Times New Roman" w:cs="Times New Roman" w:hint="eastAsia"/>
+          <w:sz w:val="24"/>
+          <w:szCs w:val="24"/>
+        </w:rPr>
+        <w:t>)</w:t>
+      </w:r>
+      <w:r>
+        <w:rPr>
+          <w:rFonts w:ascii="Times New Roman" w:hAnsi="Times New Roman" w:cs="Times New Roman"/>
+          <w:sz w:val="24"/>
+          <w:szCs w:val="24"/>
+        </w:rPr>
+        <w:t>.</w:t>
+      </w:r>
+    </w:p>
+    <w:p>
+      <w:pPr>
+        <w:spacing w:after="0" w:line="480" w:lineRule="auto"/>
+        <w:rPr>
+          <w:rFonts w:ascii="Times New Roman" w:hAnsi="Times New Roman" w:cs="Times New Roman"/>
+          <w:sz w:val="24"/>
+          <w:szCs w:val="24"/>
+        </w:rPr>
+      </w:pPr>
+      <w:r>
+        <w:rPr>
+          <w:rFonts w:ascii="Times New Roman" w:hAnsi="Times New Roman" w:cs="Times New Roman"/>
+          <w:sz w:val="24"/>
+          <w:szCs w:val="24"/>
+        </w:rPr>
+        <w:tab/>
+      </w:r>
+      <w:r>
+        <w:rPr>
+          <w:rFonts w:ascii="Times New Roman" w:hAnsi="Times New Roman" w:cs="Times New Roman"/>
+          <w:sz w:val="24"/>
+          <w:szCs w:val="24"/>
+        </w:rPr>
+        <w:t xml:space="preserve">If psychological factors do influence public opinion on trade, rational politicians have incentives to take advantage of the rhetoric that invokes out-group hostility and in-group favoritism. </w:t>
+      </w:r>
+      <w:r>
+        <w:rPr>
+          <w:rFonts w:ascii="Times New Roman" w:hAnsi="Times New Roman" w:cs="Times New Roman"/>
+          <w:sz w:val="24"/>
+          <w:szCs w:val="24"/>
+        </w:rPr>
+        <w:t xml:space="preserve">This is not only to maximize the vote shares in the election, but also to </w:t>
+      </w:r>
+      <w:r>
+        <w:rPr>
+          <w:rFonts w:ascii="Times New Roman" w:hAnsi="Times New Roman" w:cs="Times New Roman"/>
+          <w:i/>
+          <w:sz w:val="24"/>
+          <w:szCs w:val="24"/>
+        </w:rPr>
+        <w:t>ex-ante</w:t>
+      </w:r>
+      <w:r>
+        <w:rPr>
+          <w:rFonts w:ascii="Times New Roman" w:hAnsi="Times New Roman" w:cs="Times New Roman"/>
+          <w:sz w:val="24"/>
+          <w:szCs w:val="24"/>
+        </w:rPr>
+        <w:t xml:space="preserve"> respond to voter punishment on incumbent president. A number of schola</w:t>
+      </w:r>
+      <w:r>
+        <w:rPr>
+          <w:rFonts w:ascii="Times New Roman" w:hAnsi="Times New Roman" w:cs="Times New Roman"/>
+          <w:sz w:val="24"/>
+          <w:szCs w:val="24"/>
+        </w:rPr>
+        <w:t>rs find that when voters feel in</w:t>
+      </w:r>
+      <w:r>
+        <w:rPr>
+          <w:rFonts w:ascii="Times New Roman" w:hAnsi="Times New Roman" w:cs="Times New Roman"/>
+          <w:sz w:val="24"/>
+          <w:szCs w:val="24"/>
+        </w:rPr>
+        <w:t xml:space="preserve">secure about their job security, they electorally punish the incumbent </w:t>
+      </w:r>
+      <w:r>
+        <w:rPr>
+          <w:rFonts w:ascii="Times New Roman" w:hAnsi="Times New Roman" w:cs="Times New Roman"/>
+          <w:sz w:val="24"/>
+          <w:szCs w:val="24"/>
+        </w:rPr>
+        <w:t xml:space="preserve">by choosing the candidate from the other party </w:t>
+      </w:r>
+      <w:r>
+        <w:rPr>
+          <w:rFonts w:ascii="Times New Roman" w:hAnsi="Times New Roman" w:cs="Times New Roman"/>
+          <w:sz w:val="24"/>
+          <w:szCs w:val="24"/>
+        </w:rPr>
+        <w:t xml:space="preserve">(Jensen et al 2017; </w:t>
+      </w:r>
+      <w:proofErr w:type="spellStart"/>
+      <w:r>
+        <w:rPr>
+          <w:rFonts w:ascii="Times New Roman" w:hAnsi="Times New Roman" w:cs="Times New Roman"/>
+          <w:sz w:val="24"/>
+          <w:szCs w:val="24"/>
+        </w:rPr>
+        <w:t>Margalit</w:t>
+      </w:r>
+      <w:proofErr w:type="spellEnd"/>
+      <w:r>
+        <w:rPr>
+          <w:rFonts w:ascii="Times New Roman" w:hAnsi="Times New Roman" w:cs="Times New Roman"/>
+          <w:sz w:val="24"/>
+          <w:szCs w:val="24"/>
+        </w:rPr>
+        <w:t xml:space="preserve"> 2011). </w:t>
+      </w:r>
+      <w:r>
+        <w:rPr>
+          <w:rFonts w:ascii="Times New Roman" w:hAnsi="Times New Roman" w:cs="Times New Roman"/>
+          <w:sz w:val="24"/>
+          <w:szCs w:val="24"/>
+        </w:rPr>
+        <w:t xml:space="preserve">Making public speeches with the rhetoric on out-group hostility and in-group favoritism would provide a leeway for </w:t>
+      </w:r>
+      <w:r>
+        <w:rPr>
+          <w:rFonts w:ascii="Times New Roman" w:hAnsi="Times New Roman" w:cs="Times New Roman"/>
+          <w:sz w:val="24"/>
+          <w:szCs w:val="24"/>
+        </w:rPr>
+        <w:t>politicians</w:t>
+      </w:r>
+      <w:r>
+        <w:rPr>
+          <w:rFonts w:ascii="Times New Roman" w:hAnsi="Times New Roman" w:cs="Times New Roman"/>
+          <w:sz w:val="24"/>
+          <w:szCs w:val="24"/>
+        </w:rPr>
+        <w:t xml:space="preserve"> to suppress possible voter punishment due to job insecurity</w:t>
+      </w:r>
+      <w:r>
+        <w:rPr>
+          <w:rFonts w:ascii="Times New Roman" w:hAnsi="Times New Roman" w:cs="Times New Roman"/>
+          <w:sz w:val="24"/>
+          <w:szCs w:val="24"/>
+        </w:rPr>
+        <w:t xml:space="preserve"> (Kuk, </w:t>
+      </w:r>
+      <w:proofErr w:type="spellStart"/>
+      <w:r>
+        <w:rPr>
+          <w:rFonts w:ascii="Times New Roman" w:hAnsi="Times New Roman" w:cs="Times New Roman"/>
+          <w:sz w:val="24"/>
+          <w:szCs w:val="24"/>
+        </w:rPr>
+        <w:t>Seligohn</w:t>
+      </w:r>
+      <w:proofErr w:type="spellEnd"/>
+      <w:r>
+        <w:rPr>
+          <w:rFonts w:ascii="Times New Roman" w:hAnsi="Times New Roman" w:cs="Times New Roman"/>
+          <w:sz w:val="24"/>
+          <w:szCs w:val="24"/>
+        </w:rPr>
+        <w:t>, and Zhang, 2017)</w:t>
+      </w:r>
+      <w:r>
+        <w:rPr>
+          <w:rFonts w:ascii="Times New Roman" w:hAnsi="Times New Roman" w:cs="Times New Roman"/>
+          <w:sz w:val="24"/>
+          <w:szCs w:val="24"/>
+        </w:rPr>
+        <w:t xml:space="preserve">. </w:t>
+      </w:r>
+    </w:p>
+    <w:p>
+      <w:pPr>
+        <w:spacing w:after="0" w:line="480" w:lineRule="auto"/>
+        <w:jc w:val="left"/>
+        <w:rPr>
+          <w:rFonts w:ascii="Times New Roman" w:hAnsi="Times New Roman" w:cs="Times New Roman"/>
+          <w:sz w:val="24"/>
+          <w:szCs w:val="24"/>
+        </w:rPr>
+      </w:pPr>
+    </w:p>
+    <w:p>
+      <w:pPr>
+        <w:spacing w:after="0" w:line="480" w:lineRule="auto"/>
+        <w:jc w:val="left"/>
+        <w:rPr>
+          <w:rFonts w:ascii="Times New Roman" w:hAnsi="Times New Roman" w:cs="Times New Roman"/>
+          <w:b/>
+          <w:i/>
+          <w:sz w:val="24"/>
+          <w:szCs w:val="24"/>
+        </w:rPr>
+      </w:pPr>
+      <w:r>
+        <w:rPr>
+          <w:rFonts w:ascii="Times New Roman" w:hAnsi="Times New Roman" w:cs="Times New Roman"/>
+          <w:b/>
+          <w:i/>
+          <w:sz w:val="24"/>
+          <w:szCs w:val="24"/>
+        </w:rPr>
+        <w:t xml:space="preserve">Geography and Trade </w:t>
+      </w:r>
+    </w:p>
+    <w:p>
+      <w:pPr>
+        <w:spacing w:after="0" w:line="480" w:lineRule="auto"/>
+        <w:rPr>
+          <w:rFonts w:ascii="Times New Roman" w:hAnsi="Times New Roman" w:cs="Times New Roman"/>
+          <w:sz w:val="24"/>
+          <w:szCs w:val="24"/>
+        </w:rPr>
+      </w:pPr>
+      <w:r>
+        <w:rPr>
+          <w:rFonts w:ascii="Times New Roman" w:hAnsi="Times New Roman" w:cs="Times New Roman"/>
+          <w:sz w:val="24"/>
+          <w:szCs w:val="24"/>
+        </w:rPr>
+        <w:tab/>
+        <w:t>Traditional international trade theory predicts regional specialization based on factor endowments (</w:t>
+      </w:r>
+      <w:proofErr w:type="spellStart"/>
+      <w:r>
+        <w:rPr>
+          <w:rFonts w:ascii="Times New Roman" w:hAnsi="Times New Roman" w:cs="Times New Roman"/>
+          <w:sz w:val="24"/>
+          <w:szCs w:val="24"/>
+        </w:rPr>
+        <w:t>Heckscher</w:t>
+      </w:r>
+      <w:proofErr w:type="spellEnd"/>
+      <w:r>
+        <w:rPr>
+          <w:rFonts w:ascii="Times New Roman" w:hAnsi="Times New Roman" w:cs="Times New Roman"/>
+          <w:sz w:val="24"/>
+          <w:szCs w:val="24"/>
+        </w:rPr>
+        <w:t>–Ohlin theorem</w:t>
+      </w:r>
+      <w:r>
+        <w:rPr>
+          <w:rFonts w:ascii="Times New Roman" w:hAnsi="Times New Roman" w:cs="Times New Roman"/>
+          <w:sz w:val="24"/>
+          <w:szCs w:val="24"/>
+        </w:rPr>
+        <w:t xml:space="preserve">) or external economies of scale. According to the former, we see emergence of regional industrial complex because of the differences in factor endowments by region. Goods that intensively use regionally abundant factors are exported, and goods that intensively use regionally scarce factors are imported. On the other hand, the </w:t>
+      </w:r>
+      <w:r>
+        <w:rPr>
+          <w:rFonts w:ascii="Times New Roman" w:hAnsi="Times New Roman" w:cs="Times New Roman"/>
+          <w:sz w:val="24"/>
+          <w:szCs w:val="24"/>
+        </w:rPr>
+        <w:lastRenderedPageBreak/>
+        <w:t xml:space="preserve">external </w:t>
+      </w:r>
+      <w:r>
+        <w:rPr>
+          <w:rFonts w:ascii="Times New Roman" w:hAnsi="Times New Roman" w:cs="Times New Roman"/>
+          <w:sz w:val="24"/>
+          <w:szCs w:val="24"/>
+        </w:rPr>
+        <w:t>economie</w:t>
+      </w:r>
+      <w:r>
+        <w:rPr>
+          <w:rFonts w:ascii="Times New Roman" w:hAnsi="Times New Roman" w:cs="Times New Roman"/>
+          <w:sz w:val="24"/>
+          <w:szCs w:val="24"/>
+        </w:rPr>
+        <w:t xml:space="preserve">s of scale theory </w:t>
+      </w:r>
+      <w:r>
+        <w:rPr>
+          <w:rFonts w:ascii="Times New Roman" w:hAnsi="Times New Roman" w:cs="Times New Roman"/>
+          <w:sz w:val="24"/>
+          <w:szCs w:val="24"/>
+        </w:rPr>
+        <w:t xml:space="preserve">links regional concentration of industry with knowledge spillovers, labor-market pooling, and specialized capital inputs (Krugman 2009). </w:t>
+      </w:r>
+    </w:p>
+    <w:p>
+      <w:pPr>
+        <w:spacing w:after="0" w:line="480" w:lineRule="auto"/>
+        <w:rPr>
+          <w:rFonts w:ascii="Times New Roman" w:hAnsi="Times New Roman" w:cs="Times New Roman"/>
+          <w:sz w:val="24"/>
+          <w:szCs w:val="24"/>
+        </w:rPr>
+      </w:pPr>
+      <w:r>
+        <w:rPr>
+          <w:rFonts w:ascii="Times New Roman" w:hAnsi="Times New Roman" w:cs="Times New Roman"/>
+          <w:sz w:val="24"/>
+          <w:szCs w:val="24"/>
+        </w:rPr>
+        <w:tab/>
+        <w:t>Political scientists</w:t>
+      </w:r>
+      <w:r>
+        <w:rPr>
+          <w:rFonts w:ascii="Times New Roman" w:hAnsi="Times New Roman" w:cs="Times New Roman"/>
+          <w:sz w:val="24"/>
+          <w:szCs w:val="24"/>
+        </w:rPr>
+        <w:t xml:space="preserve"> have</w:t>
+      </w:r>
+      <w:r>
+        <w:rPr>
+          <w:rFonts w:ascii="Times New Roman" w:hAnsi="Times New Roman" w:cs="Times New Roman"/>
+          <w:sz w:val="24"/>
+          <w:szCs w:val="24"/>
+        </w:rPr>
+        <w:t xml:space="preserve"> analyze</w:t>
+      </w:r>
+      <w:r>
+        <w:rPr>
+          <w:rFonts w:ascii="Times New Roman" w:hAnsi="Times New Roman" w:cs="Times New Roman"/>
+          <w:sz w:val="24"/>
+          <w:szCs w:val="24"/>
+        </w:rPr>
+        <w:t>d</w:t>
+      </w:r>
+      <w:r>
+        <w:rPr>
+          <w:rFonts w:ascii="Times New Roman" w:hAnsi="Times New Roman" w:cs="Times New Roman"/>
+          <w:sz w:val="24"/>
+          <w:szCs w:val="24"/>
+        </w:rPr>
+        <w:t xml:space="preserve"> the consequence of regionally divided trade preferences on domestic politics. </w:t>
+      </w:r>
+      <w:r>
+        <w:rPr>
+          <w:rFonts w:ascii="Times New Roman" w:hAnsi="Times New Roman" w:cs="Times New Roman"/>
+          <w:sz w:val="24"/>
+          <w:szCs w:val="24"/>
+        </w:rPr>
+        <w:t>Starting from Olson (1971)’s hy</w:t>
+      </w:r>
+      <w:r>
+        <w:rPr>
+          <w:rFonts w:ascii="Times New Roman" w:hAnsi="Times New Roman" w:cs="Times New Roman"/>
+          <w:sz w:val="24"/>
+          <w:szCs w:val="24"/>
+        </w:rPr>
+        <w:t>pothesis on collective action (</w:t>
+      </w:r>
+      <w:r>
+        <w:rPr>
+          <w:rFonts w:ascii="Times New Roman" w:hAnsi="Times New Roman" w:cs="Times New Roman" w:hint="eastAsia"/>
+          <w:sz w:val="24"/>
+          <w:szCs w:val="24"/>
+        </w:rPr>
+        <w:t>t</w:t>
+      </w:r>
+      <w:r>
+        <w:rPr>
+          <w:rFonts w:ascii="Times New Roman" w:hAnsi="Times New Roman" w:cs="Times New Roman"/>
+          <w:sz w:val="24"/>
+          <w:szCs w:val="24"/>
+        </w:rPr>
+        <w:t>he “close group” with close physical proximity experiences less monitoring costs for effective lobbying), a number of scholars enunciated the effect of geography on patterns of firm-lobbying and strategic voting</w:t>
+      </w:r>
+      <w:r>
+        <w:rPr>
+          <w:rFonts w:ascii="Times New Roman" w:hAnsi="Times New Roman" w:cs="Times New Roman"/>
+          <w:sz w:val="24"/>
+          <w:szCs w:val="24"/>
+        </w:rPr>
+        <w:t xml:space="preserve"> (Hansen 1990; </w:t>
+      </w:r>
+      <w:proofErr w:type="spellStart"/>
+      <w:r>
+        <w:rPr>
+          <w:rFonts w:ascii="Times New Roman" w:hAnsi="Times New Roman" w:cs="Times New Roman"/>
+          <w:sz w:val="24"/>
+          <w:szCs w:val="24"/>
+        </w:rPr>
+        <w:t>Schonhardt</w:t>
+      </w:r>
+      <w:proofErr w:type="spellEnd"/>
+      <w:r>
+        <w:rPr>
+          <w:rFonts w:ascii="Times New Roman" w:hAnsi="Times New Roman" w:cs="Times New Roman"/>
+          <w:sz w:val="24"/>
+          <w:szCs w:val="24"/>
+        </w:rPr>
+        <w:t xml:space="preserve"> and Bailey 1991)</w:t>
+      </w:r>
+      <w:r>
+        <w:rPr>
+          <w:rFonts w:ascii="Times New Roman" w:hAnsi="Times New Roman" w:cs="Times New Roman"/>
+          <w:sz w:val="24"/>
+          <w:szCs w:val="24"/>
+        </w:rPr>
+        <w:t xml:space="preserve">. </w:t>
+      </w:r>
+      <w:r>
+        <w:rPr>
+          <w:rFonts w:ascii="Times New Roman" w:hAnsi="Times New Roman" w:cs="Times New Roman"/>
+          <w:sz w:val="24"/>
+          <w:szCs w:val="24"/>
+        </w:rPr>
+        <w:t xml:space="preserve">However, the relationship between geographical dispersion of industries and the level of achieved protectionism seems inconclusive. Whereas the collective action theory predicts high regional industrial concentration leading to stronger protection granted, </w:t>
+      </w:r>
+      <w:proofErr w:type="spellStart"/>
+      <w:r>
+        <w:rPr>
+          <w:rFonts w:ascii="Times New Roman" w:hAnsi="Times New Roman" w:cs="Times New Roman"/>
+          <w:sz w:val="24"/>
+          <w:szCs w:val="24"/>
+        </w:rPr>
+        <w:t>Rogowski</w:t>
+      </w:r>
+      <w:proofErr w:type="spellEnd"/>
+      <w:r>
+        <w:rPr>
+          <w:rFonts w:ascii="Times New Roman" w:hAnsi="Times New Roman" w:cs="Times New Roman"/>
+          <w:sz w:val="24"/>
+          <w:szCs w:val="24"/>
+        </w:rPr>
+        <w:t xml:space="preserve"> (1997) and Busch and Reinhardt (1999) argues that geographically dispersed regions acquire stronger protection due to its broader political representation in the Congress. </w:t>
+      </w:r>
+    </w:p>
+    <w:p>
+      <w:pPr>
+        <w:spacing w:after="0" w:line="480" w:lineRule="auto"/>
+        <w:rPr>
+          <w:rFonts w:ascii="Times New Roman" w:hAnsi="Times New Roman" w:cs="Times New Roman"/>
+          <w:sz w:val="24"/>
+          <w:szCs w:val="24"/>
+        </w:rPr>
+      </w:pPr>
+      <w:r>
+        <w:rPr>
+          <w:rFonts w:ascii="Times New Roman" w:hAnsi="Times New Roman" w:cs="Times New Roman"/>
+          <w:sz w:val="24"/>
+          <w:szCs w:val="24"/>
+        </w:rPr>
+        <w:tab/>
+        <w:t xml:space="preserve">Provided that geography of industrial concentration leads to two different theoretical predictions on protectionism, it is important to test the two theories </w:t>
+      </w:r>
+      <w:r>
+        <w:rPr>
+          <w:rFonts w:ascii="Times New Roman" w:hAnsi="Times New Roman" w:cs="Times New Roman"/>
+          <w:sz w:val="24"/>
+          <w:szCs w:val="24"/>
+        </w:rPr>
+        <w:t>with speeches of politicians. Assuming that political speeches reflect both demands of the constituencies and the subsequent feedback from the politicians, analyzing the content of the speeches</w:t>
+      </w:r>
+      <w:r>
+        <w:rPr>
+          <w:rFonts w:ascii="Times New Roman" w:hAnsi="Times New Roman" w:cs="Times New Roman"/>
+          <w:sz w:val="24"/>
+          <w:szCs w:val="24"/>
+        </w:rPr>
+        <w:t xml:space="preserve"> paves the way of understanding</w:t>
+      </w:r>
+      <w:r>
+        <w:rPr>
+          <w:rFonts w:ascii="Times New Roman" w:hAnsi="Times New Roman" w:cs="Times New Roman"/>
+          <w:sz w:val="24"/>
+          <w:szCs w:val="24"/>
+        </w:rPr>
+        <w:t xml:space="preserve"> how geography plays a role in trade politics.  </w:t>
+      </w:r>
+    </w:p>
+    <w:p>
+      <w:pPr>
+        <w:spacing w:after="0" w:line="480" w:lineRule="auto"/>
+        <w:jc w:val="left"/>
+        <w:rPr>
+          <w:rFonts w:ascii="Times New Roman" w:hAnsi="Times New Roman" w:cs="Times New Roman"/>
           <w:sz w:val="24"/>
           <w:szCs w:val="24"/>
         </w:rPr>
@@ -823,24 +1516,78 @@
           <w:szCs w:val="24"/>
         </w:rPr>
       </w:pPr>
-    </w:p>
-    <w:p>
-      <w:pPr>
-        <w:spacing w:after="0" w:line="480" w:lineRule="auto"/>
-        <w:jc w:val="left"/>
-        <w:rPr>
-          <w:rFonts w:ascii="Times New Roman" w:hAnsi="Times New Roman" w:cs="Times New Roman"/>
-          <w:sz w:val="24"/>
-          <w:szCs w:val="24"/>
-        </w:rPr>
-      </w:pPr>
-      <w:r>
+      <w:r>
+        <w:rPr>
+          <w:rFonts w:ascii="Times New Roman" w:hAnsi="Times New Roman" w:cs="Times New Roman"/>
+          <w:sz w:val="24"/>
+          <w:szCs w:val="24"/>
+        </w:rPr>
+        <w:tab/>
+        <w:t xml:space="preserve">We theorize that presidential candidates make campaign speeches considering the regional characteristics of the location where they deliver speech. This theory posits that geography shapes regional public opinion on trade, and presidential campaign speeches respond to the regional public opinion as a means of vote maximization. Presidential candidates would emphasize trade as a job in regions sensitive to trade-related unemployment. On the other hand, in regions insensitive to trade-related unemployment, they </w:t>
+      </w:r>
+      <w:r>
+        <w:rPr>
+          <w:rFonts w:ascii="Times New Roman" w:hAnsi="Times New Roman" w:cs="Times New Roman"/>
+          <w:sz w:val="24"/>
+          <w:szCs w:val="24"/>
+        </w:rPr>
+        <w:lastRenderedPageBreak/>
+        <w:t>would frame trade as a type of</w:t>
+      </w:r>
+      <w:r>
+        <w:rPr>
+          <w:rFonts w:ascii="Times New Roman" w:hAnsi="Times New Roman" w:cs="Times New Roman"/>
+          <w:sz w:val="24"/>
+          <w:szCs w:val="24"/>
+        </w:rPr>
+        <w:t xml:space="preserve"> foreign policy. </w:t>
+      </w:r>
+      <w:r>
+        <w:rPr>
+          <w:rFonts w:ascii="Times New Roman" w:hAnsi="Times New Roman" w:cs="Times New Roman"/>
+          <w:sz w:val="24"/>
+          <w:szCs w:val="24"/>
+        </w:rPr>
+        <w:t>In other words, e</w:t>
+      </w:r>
+      <w:r>
+        <w:rPr>
+          <w:rFonts w:ascii="Times New Roman" w:hAnsi="Times New Roman" w:cs="Times New Roman"/>
+          <w:sz w:val="24"/>
+          <w:szCs w:val="24"/>
+        </w:rPr>
+        <w:t xml:space="preserve">ven if in-group favoritism and out-group anxiety sugarcoats trade rhetoric, the basis of the rhetoric resides in geography. </w:t>
+      </w:r>
+    </w:p>
+    <w:p>
+      <w:pPr>
+        <w:spacing w:after="0" w:line="480" w:lineRule="auto"/>
+        <w:jc w:val="left"/>
         <w:rPr>
           <w:rFonts w:ascii="Times New Roman" w:hAnsi="Times New Roman" w:cs="Times New Roman" w:hint="eastAsia"/>
           <w:sz w:val="24"/>
           <w:szCs w:val="24"/>
         </w:rPr>
-        <w:lastRenderedPageBreak/>
+      </w:pPr>
+      <w:bookmarkStart w:id="0" w:name="_GoBack"/>
+      <w:bookmarkEnd w:id="0"/>
+    </w:p>
+    <w:p>
+      <w:pPr>
+        <w:spacing w:after="0" w:line="480" w:lineRule="auto"/>
+        <w:jc w:val="left"/>
+        <w:rPr>
+          <w:rFonts w:ascii="Times New Roman" w:hAnsi="Times New Roman" w:cs="Times New Roman"/>
+          <w:sz w:val="24"/>
+          <w:szCs w:val="24"/>
+        </w:rPr>
+      </w:pPr>
+      <w:r>
+        <w:rPr>
+          <w:rFonts w:ascii="Times New Roman" w:hAnsi="Times New Roman" w:cs="Times New Roman" w:hint="eastAsia"/>
+          <w:sz w:val="24"/>
+          <w:szCs w:val="24"/>
+        </w:rPr>
         <w:t>4. Hypotheses</w:t>
       </w:r>
     </w:p>
@@ -890,7 +1637,25 @@
           <w:sz w:val="24"/>
           <w:szCs w:val="24"/>
         </w:rPr>
-        <w:t>5-0. The criteria on Rust belt regions and swing states</w:t>
+        <w:t xml:space="preserve">5-0. </w:t>
+      </w:r>
+      <w:proofErr w:type="gramStart"/>
+      <w:r>
+        <w:rPr>
+          <w:rFonts w:ascii="Times New Roman" w:hAnsi="Times New Roman" w:cs="Times New Roman"/>
+          <w:sz w:val="24"/>
+          <w:szCs w:val="24"/>
+        </w:rPr>
+        <w:t>The</w:t>
+      </w:r>
+      <w:proofErr w:type="gramEnd"/>
+      <w:r>
+        <w:rPr>
+          <w:rFonts w:ascii="Times New Roman" w:hAnsi="Times New Roman" w:cs="Times New Roman"/>
+          <w:sz w:val="24"/>
+          <w:szCs w:val="24"/>
+        </w:rPr>
+        <w:t xml:space="preserve"> criteria on Rust belt regions and swing states</w:t>
       </w:r>
     </w:p>
     <w:p>
@@ -914,7 +1679,7 @@
     </w:p>
     <w:p>
       <w:pPr>
-        <w:pStyle w:val="ListParagraph"/>
+        <w:pStyle w:val="a7"/>
         <w:numPr>
           <w:ilvl w:val="0"/>
           <w:numId w:val="1"/>
@@ -957,7 +1722,7 @@
     </w:p>
     <w:p>
       <w:pPr>
-        <w:pStyle w:val="ListParagraph"/>
+        <w:pStyle w:val="a7"/>
         <w:numPr>
           <w:ilvl w:val="0"/>
           <w:numId w:val="1"/>
@@ -1029,6 +1794,7 @@
         </w:rPr>
         <w:t xml:space="preserve">5-3. Sentimental </w:t>
       </w:r>
+      <w:proofErr w:type="gramStart"/>
       <w:r>
         <w:rPr>
           <w:rFonts w:ascii="Times New Roman" w:hAnsi="Times New Roman" w:cs="Times New Roman"/>
@@ -1043,7 +1809,16 @@
           <w:sz w:val="24"/>
           <w:szCs w:val="24"/>
         </w:rPr>
-        <w:t>(option)</w:t>
+        <w:t>(</w:t>
+      </w:r>
+      <w:proofErr w:type="gramEnd"/>
+      <w:r>
+        <w:rPr>
+          <w:rFonts w:ascii="Times New Roman" w:hAnsi="Times New Roman" w:cs="Times New Roman"/>
+          <w:sz w:val="24"/>
+          <w:szCs w:val="24"/>
+        </w:rPr>
+        <w:t>option)</w:t>
       </w:r>
     </w:p>
     <w:p>
@@ -1092,7 +1867,16 @@
           <w:sz w:val="24"/>
           <w:szCs w:val="24"/>
         </w:rPr>
-        <w:t>- source</w:t>
+        <w:t xml:space="preserve">- </w:t>
+      </w:r>
+      <w:proofErr w:type="gramStart"/>
+      <w:r>
+        <w:rPr>
+          <w:rFonts w:ascii="Times New Roman" w:hAnsi="Times New Roman" w:cs="Times New Roman"/>
+          <w:sz w:val="24"/>
+          <w:szCs w:val="24"/>
+        </w:rPr>
+        <w:t>source</w:t>
       </w:r>
       <w:r>
         <w:rPr>
@@ -1102,6 +1886,7 @@
         </w:rPr>
         <w:t>s</w:t>
       </w:r>
+      <w:proofErr w:type="gramEnd"/>
       <w:r>
         <w:rPr>
           <w:rFonts w:ascii="Times New Roman" w:hAnsi="Times New Roman" w:cs="Times New Roman"/>
@@ -1143,34 +1928,70 @@
           <w:sz w:val="24"/>
           <w:szCs w:val="24"/>
         </w:rPr>
-        <w:t>- how to deal with missing values, and why it happens</w:t>
-      </w:r>
-    </w:p>
-    <w:p>
-      <w:pPr>
-        <w:spacing w:after="0" w:line="480" w:lineRule="auto"/>
-        <w:jc w:val="left"/>
-        <w:rPr>
-          <w:rFonts w:ascii="Times New Roman" w:hAnsi="Times New Roman" w:cs="Times New Roman"/>
-          <w:sz w:val="24"/>
-          <w:szCs w:val="24"/>
-        </w:rPr>
-      </w:pPr>
-      <w:r>
-        <w:rPr>
-          <w:rFonts w:ascii="Times New Roman" w:hAnsi="Times New Roman" w:cs="Times New Roman"/>
-          <w:sz w:val="24"/>
-          <w:szCs w:val="24"/>
-        </w:rPr>
         <w:t xml:space="preserve">- </w:t>
       </w:r>
-      <w:r>
-        <w:rPr>
-          <w:rFonts w:ascii="Times New Roman" w:hAnsi="Times New Roman" w:cs="Times New Roman"/>
-          <w:sz w:val="24"/>
-          <w:szCs w:val="24"/>
-        </w:rPr>
-        <w:t>State issues -&gt; multiple/foreign , no information on swing states vote ratio</w:t>
+      <w:proofErr w:type="gramStart"/>
+      <w:r>
+        <w:rPr>
+          <w:rFonts w:ascii="Times New Roman" w:hAnsi="Times New Roman" w:cs="Times New Roman"/>
+          <w:sz w:val="24"/>
+          <w:szCs w:val="24"/>
+        </w:rPr>
+        <w:t>how</w:t>
+      </w:r>
+      <w:proofErr w:type="gramEnd"/>
+      <w:r>
+        <w:rPr>
+          <w:rFonts w:ascii="Times New Roman" w:hAnsi="Times New Roman" w:cs="Times New Roman"/>
+          <w:sz w:val="24"/>
+          <w:szCs w:val="24"/>
+        </w:rPr>
+        <w:t xml:space="preserve"> to deal with missing values, and why it happens</w:t>
+      </w:r>
+    </w:p>
+    <w:p>
+      <w:pPr>
+        <w:spacing w:after="0" w:line="480" w:lineRule="auto"/>
+        <w:jc w:val="left"/>
+        <w:rPr>
+          <w:rFonts w:ascii="Times New Roman" w:hAnsi="Times New Roman" w:cs="Times New Roman"/>
+          <w:sz w:val="24"/>
+          <w:szCs w:val="24"/>
+        </w:rPr>
+      </w:pPr>
+      <w:r>
+        <w:rPr>
+          <w:rFonts w:ascii="Times New Roman" w:hAnsi="Times New Roman" w:cs="Times New Roman"/>
+          <w:sz w:val="24"/>
+          <w:szCs w:val="24"/>
+        </w:rPr>
+        <w:t xml:space="preserve">- </w:t>
+      </w:r>
+      <w:r>
+        <w:rPr>
+          <w:rFonts w:ascii="Times New Roman" w:hAnsi="Times New Roman" w:cs="Times New Roman"/>
+          <w:sz w:val="24"/>
+          <w:szCs w:val="24"/>
+        </w:rPr>
+        <w:t>State issues -&gt; multiple/</w:t>
+      </w:r>
+      <w:proofErr w:type="gramStart"/>
+      <w:r>
+        <w:rPr>
+          <w:rFonts w:ascii="Times New Roman" w:hAnsi="Times New Roman" w:cs="Times New Roman"/>
+          <w:sz w:val="24"/>
+          <w:szCs w:val="24"/>
+        </w:rPr>
+        <w:t>foreign ,</w:t>
+      </w:r>
+      <w:proofErr w:type="gramEnd"/>
+      <w:r>
+        <w:rPr>
+          <w:rFonts w:ascii="Times New Roman" w:hAnsi="Times New Roman" w:cs="Times New Roman"/>
+          <w:sz w:val="24"/>
+          <w:szCs w:val="24"/>
+        </w:rPr>
+        <w:t xml:space="preserve"> no information on swing states vote ratio</w:t>
       </w:r>
     </w:p>
     <w:p>
@@ -1337,17 +2158,25 @@
         </w:rPr>
         <w:t xml:space="preserve">- </w:t>
       </w:r>
-      <w:r>
-        <w:rPr>
-          <w:rFonts w:ascii="Times New Roman" w:hAnsi="Times New Roman" w:cs="Times New Roman"/>
-          <w:sz w:val="24"/>
-          <w:szCs w:val="24"/>
-        </w:rPr>
-        <w:t>word clouds</w:t>
-      </w:r>
-      <w:bookmarkStart w:id="0" w:name="_GoBack"/>
-    </w:p>
-    <w:bookmarkEnd w:id="0"/>
+      <w:proofErr w:type="gramStart"/>
+      <w:r>
+        <w:rPr>
+          <w:rFonts w:ascii="Times New Roman" w:hAnsi="Times New Roman" w:cs="Times New Roman"/>
+          <w:sz w:val="24"/>
+          <w:szCs w:val="24"/>
+        </w:rPr>
+        <w:t>word</w:t>
+      </w:r>
+      <w:proofErr w:type="gramEnd"/>
+      <w:r>
+        <w:rPr>
+          <w:rFonts w:ascii="Times New Roman" w:hAnsi="Times New Roman" w:cs="Times New Roman"/>
+          <w:sz w:val="24"/>
+          <w:szCs w:val="24"/>
+        </w:rPr>
+        <w:t xml:space="preserve"> clouds</w:t>
+      </w:r>
+    </w:p>
     <w:p>
       <w:pPr>
         <w:spacing w:after="0" w:line="480" w:lineRule="auto"/>
@@ -1383,6 +2212,7 @@
           <w:sz w:val="24"/>
           <w:szCs w:val="24"/>
         </w:rPr>
+        <w:lastRenderedPageBreak/>
         <w:t>- Positive/ Negative trade-related sentences from Sentimental Analysis (Focus on framing)</w:t>
       </w:r>
     </w:p>
@@ -1432,64 +2262,131 @@
           <w:sz w:val="24"/>
           <w:szCs w:val="24"/>
         </w:rPr>
+        <w:t xml:space="preserve">This research develops the literature on American politics and IPE in two ways. First, this research dis-entangles the president and presidential candidates. While the former is more institutionally bound by separation of powers, the latter has more discretion in </w:t>
+      </w:r>
+      <w:r>
+        <w:rPr>
+          <w:rFonts w:ascii="Times New Roman" w:hAnsi="Times New Roman" w:cs="Times New Roman"/>
+          <w:sz w:val="24"/>
+          <w:szCs w:val="24"/>
+        </w:rPr>
+        <w:t>positioning-taking</w:t>
+      </w:r>
+      <w:r>
+        <w:rPr>
+          <w:rFonts w:ascii="Times New Roman" w:hAnsi="Times New Roman" w:cs="Times New Roman"/>
+          <w:sz w:val="24"/>
+          <w:szCs w:val="24"/>
+        </w:rPr>
+        <w:t xml:space="preserve">. </w:t>
+      </w:r>
+      <w:r>
+        <w:rPr>
+          <w:rFonts w:ascii="Times New Roman" w:hAnsi="Times New Roman" w:cs="Times New Roman"/>
+          <w:sz w:val="24"/>
+          <w:szCs w:val="24"/>
+        </w:rPr>
+        <w:t>Additionally, their incentive to be the president drive them to use the discretion in a way that maximizes probability of winning the election. Second, this research brings back the importance of geography in international trade</w:t>
+      </w:r>
+      <w:r>
+        <w:rPr>
+          <w:rFonts w:ascii="Times New Roman" w:hAnsi="Times New Roman" w:cs="Times New Roman"/>
+          <w:sz w:val="24"/>
+          <w:szCs w:val="24"/>
+        </w:rPr>
+        <w:t xml:space="preserve"> in linkage with public opinion</w:t>
+      </w:r>
+      <w:r>
+        <w:rPr>
+          <w:rFonts w:ascii="Times New Roman" w:hAnsi="Times New Roman" w:cs="Times New Roman"/>
+          <w:sz w:val="24"/>
+          <w:szCs w:val="24"/>
+        </w:rPr>
+        <w:t xml:space="preserve">. </w:t>
+      </w:r>
+      <w:r>
+        <w:rPr>
+          <w:rFonts w:ascii="Times New Roman" w:hAnsi="Times New Roman" w:cs="Times New Roman"/>
+          <w:sz w:val="24"/>
+          <w:szCs w:val="24"/>
+        </w:rPr>
+        <w:t xml:space="preserve">Geography not only explains special interest group, but also explains </w:t>
+      </w:r>
+      <w:r>
+        <w:rPr>
+          <w:rFonts w:ascii="Times New Roman" w:hAnsi="Times New Roman" w:cs="Times New Roman"/>
+          <w:sz w:val="24"/>
+          <w:szCs w:val="24"/>
+        </w:rPr>
+        <w:t xml:space="preserve">differences in public opinion by region.   </w:t>
+      </w:r>
+    </w:p>
+    <w:p>
+      <w:pPr>
+        <w:spacing w:after="0" w:line="480" w:lineRule="auto"/>
+        <w:rPr>
+          <w:rFonts w:ascii="Times New Roman" w:hAnsi="Times New Roman" w:cs="Times New Roman"/>
+          <w:sz w:val="24"/>
+          <w:szCs w:val="24"/>
+        </w:rPr>
+      </w:pPr>
+    </w:p>
+    <w:p>
+      <w:pPr>
+        <w:spacing w:after="0" w:line="480" w:lineRule="auto"/>
+        <w:rPr>
+          <w:rFonts w:ascii="Times New Roman" w:hAnsi="Times New Roman" w:cs="Times New Roman"/>
+          <w:sz w:val="24"/>
+          <w:szCs w:val="24"/>
+        </w:rPr>
+      </w:pPr>
+    </w:p>
+    <w:p>
+      <w:pPr>
+        <w:widowControl/>
+        <w:wordWrap/>
+        <w:autoSpaceDE/>
+        <w:autoSpaceDN/>
+        <w:rPr>
+          <w:rFonts w:ascii="Times New Roman" w:hAnsi="Times New Roman" w:cs="Times New Roman"/>
+          <w:sz w:val="24"/>
+          <w:szCs w:val="24"/>
+        </w:rPr>
+      </w:pPr>
+      <w:r>
+        <w:rPr>
+          <w:rFonts w:ascii="Times New Roman" w:hAnsi="Times New Roman" w:cs="Times New Roman"/>
+          <w:sz w:val="24"/>
+          <w:szCs w:val="24"/>
+        </w:rPr>
+        <w:br w:type="page"/>
+      </w:r>
+    </w:p>
+    <w:p>
+      <w:pPr>
+        <w:spacing w:after="0" w:line="480" w:lineRule="auto"/>
+        <w:rPr>
+          <w:rFonts w:ascii="Times New Roman" w:hAnsi="Times New Roman" w:cs="Times New Roman"/>
+          <w:sz w:val="24"/>
+          <w:szCs w:val="24"/>
+        </w:rPr>
+      </w:pPr>
+      <w:r>
+        <w:rPr>
+          <w:rFonts w:ascii="Times New Roman" w:hAnsi="Times New Roman" w:cs="Times New Roman"/>
+          <w:sz w:val="24"/>
+          <w:szCs w:val="24"/>
+        </w:rPr>
         <w:lastRenderedPageBreak/>
-        <w:t xml:space="preserve">This research develops the literature on American politics and IPE in two ways. First, this research dis-entangles the president and presidential candidates. While the former is more institutionally bound by separation of powers, the latter has more discretion in </w:t>
-      </w:r>
-      <w:r>
-        <w:rPr>
-          <w:rFonts w:ascii="Times New Roman" w:hAnsi="Times New Roman" w:cs="Times New Roman"/>
-          <w:sz w:val="24"/>
-          <w:szCs w:val="24"/>
-        </w:rPr>
-        <w:t>positioning-taking</w:t>
-      </w:r>
-      <w:r>
-        <w:rPr>
-          <w:rFonts w:ascii="Times New Roman" w:hAnsi="Times New Roman" w:cs="Times New Roman"/>
-          <w:sz w:val="24"/>
-          <w:szCs w:val="24"/>
-        </w:rPr>
-        <w:t xml:space="preserve">. </w:t>
-      </w:r>
-      <w:r>
-        <w:rPr>
-          <w:rFonts w:ascii="Times New Roman" w:hAnsi="Times New Roman" w:cs="Times New Roman"/>
-          <w:sz w:val="24"/>
-          <w:szCs w:val="24"/>
-        </w:rPr>
-        <w:t>Additionally, their incentive to be the president drive them to use the discretion in a way that maximizes probability of winning the election. Second, this research brings back the importance of geography in international trade</w:t>
-      </w:r>
-      <w:r>
-        <w:rPr>
-          <w:rFonts w:ascii="Times New Roman" w:hAnsi="Times New Roman" w:cs="Times New Roman"/>
-          <w:sz w:val="24"/>
-          <w:szCs w:val="24"/>
-        </w:rPr>
-        <w:t xml:space="preserve"> in linkage with public opinion</w:t>
-      </w:r>
-      <w:r>
-        <w:rPr>
-          <w:rFonts w:ascii="Times New Roman" w:hAnsi="Times New Roman" w:cs="Times New Roman"/>
-          <w:sz w:val="24"/>
-          <w:szCs w:val="24"/>
-        </w:rPr>
-        <w:t xml:space="preserve">. </w:t>
-      </w:r>
-      <w:r>
-        <w:rPr>
-          <w:rFonts w:ascii="Times New Roman" w:hAnsi="Times New Roman" w:cs="Times New Roman"/>
-          <w:sz w:val="24"/>
-          <w:szCs w:val="24"/>
-        </w:rPr>
-        <w:t xml:space="preserve">Geography not only explains special interest group, but also explains </w:t>
-      </w:r>
-      <w:r>
-        <w:rPr>
-          <w:rFonts w:ascii="Times New Roman" w:hAnsi="Times New Roman" w:cs="Times New Roman"/>
-          <w:sz w:val="24"/>
-          <w:szCs w:val="24"/>
-        </w:rPr>
-        <w:t xml:space="preserve">differences in public opinion by region.   </w:t>
+        <w:t xml:space="preserve">9. </w:t>
+      </w:r>
+      <w:r>
+        <w:rPr>
+          <w:rFonts w:ascii="Times New Roman" w:hAnsi="Times New Roman" w:cs="Times New Roman" w:hint="eastAsia"/>
+          <w:sz w:val="24"/>
+          <w:szCs w:val="24"/>
+        </w:rPr>
+        <w:t xml:space="preserve">References </w:t>
       </w:r>
     </w:p>
     <w:p>
@@ -1515,7 +2412,7 @@
 </file>
 
 <file path=word/endnotes.xml><?xml version="1.0" encoding="utf-8"?>
-<w:endnotes xmlns:wpc="http://schemas.microsoft.com/office/word/2010/wordprocessingCanvas" xmlns:mo="http://schemas.microsoft.com/office/mac/office/2008/main" xmlns:mc="http://schemas.openxmlformats.org/markup-compatibility/2006" xmlns:mv="urn:schemas-microsoft-com:mac:vml" xmlns:o="urn:schemas-microsoft-com:office:office" xmlns:r="http://schemas.openxmlformats.org/officeDocument/2006/relationships" xmlns:m="http://schemas.openxmlformats.org/officeDocument/2006/math" xmlns:v="urn:schemas-microsoft-com:vml" xmlns:wp14="http://schemas.microsoft.com/office/word/2010/wordprocessingDrawing" xmlns:wp="http://schemas.openxmlformats.org/drawingml/2006/wordprocessingDrawing" xmlns:w10="urn:schemas-microsoft-com:office:word" xmlns:w="http://schemas.openxmlformats.org/wordprocessingml/2006/main" xmlns:w14="http://schemas.microsoft.com/office/word/2010/wordml" xmlns:w15="http://schemas.microsoft.com/office/word/2012/wordml" xmlns:wpg="http://schemas.microsoft.com/office/word/2010/wordprocessingGroup" xmlns:wpi="http://schemas.microsoft.com/office/word/2010/wordprocessingInk" xmlns:wne="http://schemas.microsoft.com/office/word/2006/wordml" xmlns:wps="http://schemas.microsoft.com/office/word/2010/wordprocessingShape" mc:Ignorable="w14 w15 wp14">
+<w:endnotes xmlns:wpc="http://schemas.microsoft.com/office/word/2010/wordprocessingCanvas" xmlns:cx="http://schemas.microsoft.com/office/drawing/2014/chartex" xmlns:cx1="http://schemas.microsoft.com/office/drawing/2015/9/8/chartex" xmlns:mc="http://schemas.openxmlformats.org/markup-compatibility/2006" xmlns:o="urn:schemas-microsoft-com:office:office" xmlns:r="http://schemas.openxmlformats.org/officeDocument/2006/relationships" xmlns:m="http://schemas.openxmlformats.org/officeDocument/2006/math" xmlns:v="urn:schemas-microsoft-com:vml" xmlns:wp14="http://schemas.microsoft.com/office/word/2010/wordprocessingDrawing" xmlns:wp="http://schemas.openxmlformats.org/drawingml/2006/wordprocessingDrawing" xmlns:w10="urn:schemas-microsoft-com:office:word" xmlns:w="http://schemas.openxmlformats.org/wordprocessingml/2006/main" xmlns:w14="http://schemas.microsoft.com/office/word/2010/wordml" xmlns:w15="http://schemas.microsoft.com/office/word/2012/wordml" xmlns:w16se="http://schemas.microsoft.com/office/word/2015/wordml/symex" xmlns:wpg="http://schemas.microsoft.com/office/word/2010/wordprocessingGroup" xmlns:wpi="http://schemas.microsoft.com/office/word/2010/wordprocessingInk" xmlns:wne="http://schemas.microsoft.com/office/word/2006/wordml" xmlns:wps="http://schemas.microsoft.com/office/word/2010/wordprocessingShape" mc:Ignorable="w14 w15 w16se wp14">
   <w:endnote w:type="separator" w:id="-1">
     <w:p>
       <w:pPr>
@@ -1540,7 +2437,7 @@
 </file>
 
 <file path=word/footer1.xml><?xml version="1.0" encoding="utf-8"?>
-<w:ftr xmlns:wpc="http://schemas.microsoft.com/office/word/2010/wordprocessingCanvas" xmlns:mo="http://schemas.microsoft.com/office/mac/office/2008/main" xmlns:mc="http://schemas.openxmlformats.org/markup-compatibility/2006" xmlns:mv="urn:schemas-microsoft-com:mac:vml" xmlns:o="urn:schemas-microsoft-com:office:office" xmlns:r="http://schemas.openxmlformats.org/officeDocument/2006/relationships" xmlns:m="http://schemas.openxmlformats.org/officeDocument/2006/math" xmlns:v="urn:schemas-microsoft-com:vml" xmlns:wp14="http://schemas.microsoft.com/office/word/2010/wordprocessingDrawing" xmlns:wp="http://schemas.openxmlformats.org/drawingml/2006/wordprocessingDrawing" xmlns:w10="urn:schemas-microsoft-com:office:word" xmlns:w="http://schemas.openxmlformats.org/wordprocessingml/2006/main" xmlns:w14="http://schemas.microsoft.com/office/word/2010/wordml" xmlns:w15="http://schemas.microsoft.com/office/word/2012/wordml" xmlns:wpg="http://schemas.microsoft.com/office/word/2010/wordprocessingGroup" xmlns:wpi="http://schemas.microsoft.com/office/word/2010/wordprocessingInk" xmlns:wne="http://schemas.microsoft.com/office/word/2006/wordml" xmlns:wps="http://schemas.microsoft.com/office/word/2010/wordprocessingShape" mc:Ignorable="w14 w15 wp14">
+<w:ftr xmlns:wpc="http://schemas.microsoft.com/office/word/2010/wordprocessingCanvas" xmlns:cx="http://schemas.microsoft.com/office/drawing/2014/chartex" xmlns:cx1="http://schemas.microsoft.com/office/drawing/2015/9/8/chartex" xmlns:mc="http://schemas.openxmlformats.org/markup-compatibility/2006" xmlns:o="urn:schemas-microsoft-com:office:office" xmlns:r="http://schemas.openxmlformats.org/officeDocument/2006/relationships" xmlns:m="http://schemas.openxmlformats.org/officeDocument/2006/math" xmlns:v="urn:schemas-microsoft-com:vml" xmlns:wp14="http://schemas.microsoft.com/office/word/2010/wordprocessingDrawing" xmlns:wp="http://schemas.openxmlformats.org/drawingml/2006/wordprocessingDrawing" xmlns:w10="urn:schemas-microsoft-com:office:word" xmlns:w="http://schemas.openxmlformats.org/wordprocessingml/2006/main" xmlns:w14="http://schemas.microsoft.com/office/word/2010/wordml" xmlns:w15="http://schemas.microsoft.com/office/word/2012/wordml" xmlns:w16se="http://schemas.microsoft.com/office/word/2015/wordml/symex" xmlns:wpg="http://schemas.microsoft.com/office/word/2010/wordprocessingGroup" xmlns:wpi="http://schemas.microsoft.com/office/word/2010/wordprocessingInk" xmlns:wne="http://schemas.microsoft.com/office/word/2006/wordml" xmlns:wps="http://schemas.microsoft.com/office/word/2010/wordprocessingShape" mc:Ignorable="w14 w15 w16se wp14">
   <w:sdt>
     <w:sdtPr>
       <w:id w:val="-283343976"/>
@@ -1553,7 +2450,7 @@
     <w:sdtContent>
       <w:p>
         <w:pPr>
-          <w:pStyle w:val="Footer"/>
+          <w:pStyle w:val="a6"/>
           <w:jc w:val="right"/>
         </w:pPr>
         <w:r>
@@ -1570,7 +2467,7 @@
             <w:noProof/>
             <w:lang w:val="ko-KR"/>
           </w:rPr>
-          <w:t>3</w:t>
+          <w:t>5</w:t>
         </w:r>
         <w:r>
           <w:fldChar w:fldCharType="end"/>
@@ -1582,7 +2479,7 @@
 </file>
 
 <file path=word/footnotes.xml><?xml version="1.0" encoding="utf-8"?>
-<w:footnotes xmlns:wpc="http://schemas.microsoft.com/office/word/2010/wordprocessingCanvas" xmlns:mo="http://schemas.microsoft.com/office/mac/office/2008/main" xmlns:mc="http://schemas.openxmlformats.org/markup-compatibility/2006" xmlns:mv="urn:schemas-microsoft-com:mac:vml" xmlns:o="urn:schemas-microsoft-com:office:office" xmlns:r="http://schemas.openxmlformats.org/officeDocument/2006/relationships" xmlns:m="http://schemas.openxmlformats.org/officeDocument/2006/math" xmlns:v="urn:schemas-microsoft-com:vml" xmlns:wp14="http://schemas.microsoft.com/office/word/2010/wordprocessingDrawing" xmlns:wp="http://schemas.openxmlformats.org/drawingml/2006/wordprocessingDrawing" xmlns:w10="urn:schemas-microsoft-com:office:word" xmlns:w="http://schemas.openxmlformats.org/wordprocessingml/2006/main" xmlns:w14="http://schemas.microsoft.com/office/word/2010/wordml" xmlns:w15="http://schemas.microsoft.com/office/word/2012/wordml" xmlns:wpg="http://schemas.microsoft.com/office/word/2010/wordprocessingGroup" xmlns:wpi="http://schemas.microsoft.com/office/word/2010/wordprocessingInk" xmlns:wne="http://schemas.microsoft.com/office/word/2006/wordml" xmlns:wps="http://schemas.microsoft.com/office/word/2010/wordprocessingShape" mc:Ignorable="w14 w15 wp14">
+<w:footnotes xmlns:wpc="http://schemas.microsoft.com/office/word/2010/wordprocessingCanvas" xmlns:cx="http://schemas.microsoft.com/office/drawing/2014/chartex" xmlns:cx1="http://schemas.microsoft.com/office/drawing/2015/9/8/chartex" xmlns:mc="http://schemas.openxmlformats.org/markup-compatibility/2006" xmlns:o="urn:schemas-microsoft-com:office:office" xmlns:r="http://schemas.openxmlformats.org/officeDocument/2006/relationships" xmlns:m="http://schemas.openxmlformats.org/officeDocument/2006/math" xmlns:v="urn:schemas-microsoft-com:vml" xmlns:wp14="http://schemas.microsoft.com/office/word/2010/wordprocessingDrawing" xmlns:wp="http://schemas.openxmlformats.org/drawingml/2006/wordprocessingDrawing" xmlns:w10="urn:schemas-microsoft-com:office:word" xmlns:w="http://schemas.openxmlformats.org/wordprocessingml/2006/main" xmlns:w14="http://schemas.microsoft.com/office/word/2010/wordml" xmlns:w15="http://schemas.microsoft.com/office/word/2012/wordml" xmlns:w16se="http://schemas.microsoft.com/office/word/2015/wordml/symex" xmlns:wpg="http://schemas.microsoft.com/office/word/2010/wordprocessingGroup" xmlns:wpi="http://schemas.microsoft.com/office/word/2010/wordprocessingInk" xmlns:wne="http://schemas.microsoft.com/office/word/2006/wordml" xmlns:wps="http://schemas.microsoft.com/office/word/2010/wordprocessingShape" mc:Ignorable="w14 w15 w16se wp14">
   <w:footnote w:type="separator" w:id="-1">
     <w:p>
       <w:pPr>
@@ -1607,8 +2504,8 @@
 </file>
 
 <file path=word/numbering.xml><?xml version="1.0" encoding="utf-8"?>
-<w:numbering xmlns:wpc="http://schemas.microsoft.com/office/word/2010/wordprocessingCanvas" xmlns:mo="http://schemas.microsoft.com/office/mac/office/2008/main" xmlns:mc="http://schemas.openxmlformats.org/markup-compatibility/2006" xmlns:mv="urn:schemas-microsoft-com:mac:vml" xmlns:o="urn:schemas-microsoft-com:office:office" xmlns:r="http://schemas.openxmlformats.org/officeDocument/2006/relationships" xmlns:m="http://schemas.openxmlformats.org/officeDocument/2006/math" xmlns:v="urn:schemas-microsoft-com:vml" xmlns:wp14="http://schemas.microsoft.com/office/word/2010/wordprocessingDrawing" xmlns:wp="http://schemas.openxmlformats.org/drawingml/2006/wordprocessingDrawing" xmlns:w10="urn:schemas-microsoft-com:office:word" xmlns:w="http://schemas.openxmlformats.org/wordprocessingml/2006/main" xmlns:w14="http://schemas.microsoft.com/office/word/2010/wordml" xmlns:w15="http://schemas.microsoft.com/office/word/2012/wordml" xmlns:wpg="http://schemas.microsoft.com/office/word/2010/wordprocessingGroup" xmlns:wpi="http://schemas.microsoft.com/office/word/2010/wordprocessingInk" xmlns:wne="http://schemas.microsoft.com/office/word/2006/wordml" xmlns:wps="http://schemas.microsoft.com/office/word/2010/wordprocessingShape" mc:Ignorable="w14 w15 wp14">
-  <w:abstractNum w:abstractNumId="0">
+<w:numbering xmlns:wpc="http://schemas.microsoft.com/office/word/2010/wordprocessingCanvas" xmlns:cx="http://schemas.microsoft.com/office/drawing/2014/chartex" xmlns:cx1="http://schemas.microsoft.com/office/drawing/2015/9/8/chartex" xmlns:mc="http://schemas.openxmlformats.org/markup-compatibility/2006" xmlns:o="urn:schemas-microsoft-com:office:office" xmlns:r="http://schemas.openxmlformats.org/officeDocument/2006/relationships" xmlns:m="http://schemas.openxmlformats.org/officeDocument/2006/math" xmlns:v="urn:schemas-microsoft-com:vml" xmlns:wp14="http://schemas.microsoft.com/office/word/2010/wordprocessingDrawing" xmlns:wp="http://schemas.openxmlformats.org/drawingml/2006/wordprocessingDrawing" xmlns:w10="urn:schemas-microsoft-com:office:word" xmlns:w="http://schemas.openxmlformats.org/wordprocessingml/2006/main" xmlns:w14="http://schemas.microsoft.com/office/word/2010/wordml" xmlns:w15="http://schemas.microsoft.com/office/word/2012/wordml" xmlns:w16se="http://schemas.microsoft.com/office/word/2015/wordml/symex" xmlns:wpg="http://schemas.microsoft.com/office/word/2010/wordprocessingGroup" xmlns:wpi="http://schemas.microsoft.com/office/word/2010/wordprocessingInk" xmlns:wne="http://schemas.microsoft.com/office/word/2006/wordml" xmlns:wps="http://schemas.microsoft.com/office/word/2010/wordprocessingShape" mc:Ignorable="w14 w15 w16se wp14">
+  <w:abstractNum w:abstractNumId="0" w15:restartNumberingAfterBreak="0">
     <w:nsid w:val="6776579C"/>
     <w:multiLevelType w:val="hybridMultilevel"/>
     <w:tmpl w:val="10F282F8"/>
@@ -1728,7 +2625,7 @@
 </file>
 
 <file path=word/styles.xml><?xml version="1.0" encoding="utf-8"?>
-<w:styles xmlns:mc="http://schemas.openxmlformats.org/markup-compatibility/2006" xmlns:r="http://schemas.openxmlformats.org/officeDocument/2006/relationships" xmlns:w="http://schemas.openxmlformats.org/wordprocessingml/2006/main" xmlns:w14="http://schemas.microsoft.com/office/word/2010/wordml" xmlns:w15="http://schemas.microsoft.com/office/word/2012/wordml" mc:Ignorable="w14 w15">
+<w:styles xmlns:mc="http://schemas.openxmlformats.org/markup-compatibility/2006" xmlns:r="http://schemas.openxmlformats.org/officeDocument/2006/relationships" xmlns:w="http://schemas.openxmlformats.org/wordprocessingml/2006/main" xmlns:w14="http://schemas.microsoft.com/office/word/2010/wordml" xmlns:w15="http://schemas.microsoft.com/office/word/2012/wordml" xmlns:w16se="http://schemas.microsoft.com/office/word/2015/wordml/symex" mc:Ignorable="w14 w15 w16se">
   <w:docDefaults>
     <w:rPrDefault>
       <w:rPr>
@@ -1745,7 +2642,7 @@
       </w:pPr>
     </w:pPrDefault>
   </w:docDefaults>
-  <w:latentStyles w:defLockedState="0" w:defUIPriority="99" w:defSemiHidden="0" w:defUnhideWhenUsed="0" w:defQFormat="0" w:count="380">
+  <w:latentStyles w:defLockedState="0" w:defUIPriority="99" w:defSemiHidden="0" w:defUnhideWhenUsed="0" w:defQFormat="0" w:count="371">
     <w:lsdException w:name="Normal" w:uiPriority="0" w:qFormat="1"/>
     <w:lsdException w:name="heading 1" w:uiPriority="9" w:qFormat="1"/>
     <w:lsdException w:name="heading 2" w:semiHidden="1" w:uiPriority="9" w:unhideWhenUsed="1" w:qFormat="1"/>
@@ -2118,7 +3015,7 @@
     <w:lsdException w:name="List Table 6 Colorful Accent 6" w:uiPriority="51"/>
     <w:lsdException w:name="List Table 7 Colorful Accent 6" w:uiPriority="52"/>
   </w:latentStyles>
-  <w:style w:type="paragraph" w:default="1" w:styleId="Normal">
+  <w:style w:type="paragraph" w:default="1" w:styleId="a">
     <w:name w:val="Normal"/>
     <w:qFormat/>
     <w:pPr>
@@ -2128,13 +3025,13 @@
       <w:autoSpaceDN w:val="0"/>
     </w:pPr>
   </w:style>
-  <w:style w:type="character" w:default="1" w:styleId="DefaultParagraphFont">
+  <w:style w:type="character" w:default="1" w:styleId="a0">
     <w:name w:val="Default Paragraph Font"/>
     <w:uiPriority w:val="1"/>
     <w:semiHidden/>
     <w:unhideWhenUsed/>
   </w:style>
-  <w:style w:type="table" w:default="1" w:styleId="TableNormal">
+  <w:style w:type="table" w:default="1" w:styleId="a1">
     <w:name w:val="Normal Table"/>
     <w:uiPriority w:val="99"/>
     <w:semiHidden/>
@@ -2149,16 +3046,16 @@
       </w:tblCellMar>
     </w:tblPr>
   </w:style>
-  <w:style w:type="numbering" w:default="1" w:styleId="NoList">
+  <w:style w:type="numbering" w:default="1" w:styleId="a2">
     <w:name w:val="No List"/>
     <w:uiPriority w:val="99"/>
     <w:semiHidden/>
     <w:unhideWhenUsed/>
   </w:style>
-  <w:style w:type="paragraph" w:styleId="FootnoteText">
+  <w:style w:type="paragraph" w:styleId="a3">
     <w:name w:val="footnote text"/>
-    <w:basedOn w:val="Normal"/>
-    <w:link w:val="FootnoteTextChar"/>
+    <w:basedOn w:val="a"/>
+    <w:link w:val="Char"/>
     <w:uiPriority w:val="99"/>
     <w:semiHidden/>
     <w:unhideWhenUsed/>
@@ -2168,17 +3065,17 @@
       <w:jc w:val="left"/>
     </w:pPr>
   </w:style>
-  <w:style w:type="character" w:customStyle="1" w:styleId="FootnoteTextChar">
-    <w:name w:val="Footnote Text Char"/>
-    <w:basedOn w:val="DefaultParagraphFont"/>
-    <w:link w:val="FootnoteText"/>
+  <w:style w:type="character" w:customStyle="1" w:styleId="Char">
+    <w:name w:val="각주 텍스트 Char"/>
+    <w:basedOn w:val="a0"/>
+    <w:link w:val="a3"/>
     <w:uiPriority w:val="99"/>
     <w:semiHidden/>
     <w:rsid w:val="006B1D47"/>
   </w:style>
-  <w:style w:type="character" w:styleId="FootnoteReference">
+  <w:style w:type="character" w:styleId="a4">
     <w:name w:val="footnote reference"/>
-    <w:basedOn w:val="DefaultParagraphFont"/>
+    <w:basedOn w:val="a0"/>
     <w:uiPriority w:val="99"/>
     <w:semiHidden/>
     <w:unhideWhenUsed/>
@@ -2187,10 +3084,10 @@
       <w:vertAlign w:val="superscript"/>
     </w:rPr>
   </w:style>
-  <w:style w:type="paragraph" w:styleId="Header">
+  <w:style w:type="paragraph" w:styleId="a5">
     <w:name w:val="header"/>
-    <w:basedOn w:val="Normal"/>
-    <w:link w:val="HeaderChar"/>
+    <w:basedOn w:val="a"/>
+    <w:link w:val="Char0"/>
     <w:uiPriority w:val="99"/>
     <w:unhideWhenUsed/>
     <w:rsid w:val="00A0701C"/>
@@ -2202,17 +3099,17 @@
       <w:snapToGrid w:val="0"/>
     </w:pPr>
   </w:style>
-  <w:style w:type="character" w:customStyle="1" w:styleId="HeaderChar">
-    <w:name w:val="Header Char"/>
-    <w:basedOn w:val="DefaultParagraphFont"/>
-    <w:link w:val="Header"/>
+  <w:style w:type="character" w:customStyle="1" w:styleId="Char0">
+    <w:name w:val="머리글 Char"/>
+    <w:basedOn w:val="a0"/>
+    <w:link w:val="a5"/>
     <w:uiPriority w:val="99"/>
     <w:rsid w:val="00A0701C"/>
   </w:style>
-  <w:style w:type="paragraph" w:styleId="Footer">
+  <w:style w:type="paragraph" w:styleId="a6">
     <w:name w:val="footer"/>
-    <w:basedOn w:val="Normal"/>
-    <w:link w:val="FooterChar"/>
+    <w:basedOn w:val="a"/>
+    <w:link w:val="Char1"/>
     <w:uiPriority w:val="99"/>
     <w:unhideWhenUsed/>
     <w:rsid w:val="00A0701C"/>
@@ -2224,16 +3121,16 @@
       <w:snapToGrid w:val="0"/>
     </w:pPr>
   </w:style>
-  <w:style w:type="character" w:customStyle="1" w:styleId="FooterChar">
-    <w:name w:val="Footer Char"/>
-    <w:basedOn w:val="DefaultParagraphFont"/>
-    <w:link w:val="Footer"/>
+  <w:style w:type="character" w:customStyle="1" w:styleId="Char1">
+    <w:name w:val="바닥글 Char"/>
+    <w:basedOn w:val="a0"/>
+    <w:link w:val="a6"/>
     <w:uiPriority w:val="99"/>
     <w:rsid w:val="00A0701C"/>
   </w:style>
-  <w:style w:type="paragraph" w:styleId="ListParagraph">
+  <w:style w:type="paragraph" w:styleId="a7">
     <w:name w:val="List Paragraph"/>
-    <w:basedOn w:val="Normal"/>
+    <w:basedOn w:val="a"/>
     <w:uiPriority w:val="34"/>
     <w:qFormat/>
     <w:rsid w:val="007202A7"/>
@@ -2511,7 +3408,7 @@
 </file>
 
 <file path=customXml/itemProps1.xml><?xml version="1.0" encoding="utf-8"?>
-<ds:datastoreItem xmlns:ds="http://schemas.openxmlformats.org/officeDocument/2006/customXml" ds:itemID="{F2018448-C6B7-F142-BD24-94F800D5150E}">
+<ds:datastoreItem xmlns:ds="http://schemas.openxmlformats.org/officeDocument/2006/customXml" ds:itemID="{E3F78629-BFA4-49D4-99FC-0CFA64AE9A40}">
   <ds:schemaRefs>
     <ds:schemaRef ds:uri="http://schemas.openxmlformats.org/officeDocument/2006/bibliography"/>
   </ds:schemaRefs>

</xml_diff>